<commit_message>
Copy Files From Source Repo (2026-01-23 09:33)
</commit_message>
<xml_diff>
--- a/ResourceFiles/Mystic Spice Premium Chai Tea product description.docx
+++ b/ResourceFiles/Mystic Spice Premium Chai Tea product description.docx
@@ -1,70 +1,276 @@
 
 <file path=word/document.xml><?xml version="1.0" encoding="utf-8"?>
-<w:document xmlns:wpc="http://schemas.microsoft.com/office/word/2010/wordprocessingCanvas" xmlns:cx="http://schemas.microsoft.com/office/drawing/2014/chartex" xmlns:cx1="http://schemas.microsoft.com/office/drawing/2015/9/8/chartex" xmlns:cx2="http://schemas.microsoft.com/office/drawing/2015/10/21/chartex" xmlns:cx3="http://schemas.microsoft.com/office/drawing/2016/5/9/chartex" xmlns:cx4="http://schemas.microsoft.com/office/drawing/2016/5/10/chartex" xmlns:cx5="http://schemas.microsoft.com/office/drawing/2016/5/11/chartex" xmlns:cx6="http://schemas.microsoft.com/office/drawing/2016/5/12/chartex" xmlns:cx7="http://schemas.microsoft.com/office/drawing/2016/5/13/chartex" xmlns:cx8="http://schemas.microsoft.com/office/drawing/2016/5/14/chartex" xmlns:mc="http://schemas.openxmlformats.org/markup-compatibility/2006" xmlns:aink="http://schemas.microsoft.com/office/drawing/2016/ink" xmlns:am3d="http://schemas.microsoft.com/office/drawing/2017/model3d" xmlns:o="urn:schemas-microsoft-com:office:office" xmlns:oel="http://schemas.microsoft.com/office/2019/extlst" xmlns:r="http://schemas.openxmlformats.org/officeDocument/2006/relationships" xmlns:m="http://schemas.openxmlformats.org/officeDocument/2006/math" xmlns:v="urn:schemas-microsoft-com:vml" xmlns:wp14="http://schemas.microsoft.com/office/word/2010/wordprocessingDrawing" xmlns:wp="http://schemas.openxmlformats.org/drawingml/2006/wordprocessingDrawing" xmlns:w10="urn:schemas-microsoft-com:office:word" xmlns:w="http://schemas.openxmlformats.org/wordprocessingml/2006/main" xmlns:w14="http://schemas.microsoft.com/office/word/2010/wordml" xmlns:w15="http://schemas.microsoft.com/office/word/2012/wordml" xmlns:w16cex="http://schemas.microsoft.com/office/word/2018/wordml/cex" xmlns:w16cid="http://schemas.microsoft.com/office/word/2016/wordml/cid" xmlns:w16="http://schemas.microsoft.com/office/word/2018/wordml" xmlns:w16du="http://schemas.microsoft.com/office/word/2023/wordml/word16du" xmlns:w16sdtdh="http://schemas.microsoft.com/office/word/2020/wordml/sdtdatahash" xmlns:w16sdtfl="http://schemas.microsoft.com/office/word/2024/wordml/sdtformatlock" xmlns:w16se="http://schemas.microsoft.com/office/word/2015/wordml/symex" xmlns:wpg="http://schemas.microsoft.com/office/word/2010/wordprocessingGroup" xmlns:wpi="http://schemas.microsoft.com/office/word/2010/wordprocessingInk" xmlns:wne="http://schemas.microsoft.com/office/word/2006/wordml" xmlns:wps="http://schemas.microsoft.com/office/word/2010/wordprocessingShape" mc:Ignorable="w14 w15 w16se w16cid w16 w16cex w16sdtdh w16sdtfl w16du wp14">
+<w:document xmlns:wpc="http://schemas.microsoft.com/office/word/2010/wordprocessingCanvas" xmlns:cx="http://schemas.microsoft.com/office/drawing/2014/chartex" xmlns:cx1="http://schemas.microsoft.com/office/drawing/2015/9/8/chartex" xmlns:cx2="http://schemas.microsoft.com/office/drawing/2015/10/21/chartex" xmlns:cx3="http://schemas.microsoft.com/office/drawing/2016/5/9/chartex" xmlns:cx4="http://schemas.microsoft.com/office/drawing/2016/5/10/chartex" xmlns:cx5="http://schemas.microsoft.com/office/drawing/2016/5/11/chartex" xmlns:mc="http://schemas.openxmlformats.org/markup-compatibility/2006" xmlns:o="urn:schemas-microsoft-com:office:office" xmlns:r="http://schemas.openxmlformats.org/officeDocument/2006/relationships" xmlns:m="http://schemas.openxmlformats.org/officeDocument/2006/math" xmlns:v="urn:schemas-microsoft-com:vml" xmlns:wp14="http://schemas.microsoft.com/office/word/2010/wordprocessingDrawing" xmlns:wp="http://schemas.openxmlformats.org/drawingml/2006/wordprocessingDrawing" xmlns:w10="urn:schemas-microsoft-com:office:word" xmlns:w="http://schemas.openxmlformats.org/wordprocessingml/2006/main" xmlns:w14="http://schemas.microsoft.com/office/word/2010/wordml" xmlns:w15="http://schemas.microsoft.com/office/word/2012/wordml" xmlns:wne="http://schemas.microsoft.com/office/word/2006/wordml" xmlns:w16cid="http://schemas.microsoft.com/office/word/2016/wordml/cid" xmlns:w16se="http://schemas.microsoft.com/office/word/2015/wordml/symex" xmlns:wpg="http://schemas.microsoft.com/office/word/2010/wordprocessingGroup" xmlns:wpi="http://schemas.microsoft.com/office/word/2010/wordprocessingInk" xmlns:wps="http://schemas.microsoft.com/office/word/2010/wordprocessingShape" mc:Ignorable="w14 w15 wp14 w16se w16cid">
+  <!-- Generated by Aspose.Words for Java 23.6.0 -->
   <w:body>
     <w:p>
       <w:pPr>
-        <w:rPr>
-          <w:rFonts w:ascii="Yu Gothic UI" w:eastAsia="Yu Gothic UI"/>
-        </w:rPr>
+        <w:bidi w:val="0"/>
       </w:pPr>
       <w:r>
         <w:rPr>
-          <w:rFonts w:ascii="Yu Gothic UI" w:eastAsia="Yu Gothic UI" w:hint="eastAsia"/>
+          <w:rStyle w:val="DefaultParagraphFont"/>
+          <w:rFonts w:ascii="MS UI Gothic" w:eastAsia="MS UI Gothic" w:hAnsi="MS UI Gothic" w:cs="MS UI Gothic"/>
           <w:b/>
+          <w:bCs/>
+          <w:i w:val="0"/>
+          <w:iCs w:val="0"/>
+          <w:caps w:val="0"/>
+          <w:smallCaps w:val="0"/>
+          <w:strike w:val="0"/>
+          <w:dstrike w:val="0"/>
+          <w:outline w:val="0"/>
+          <w:shadow w:val="0"/>
+          <w:emboss w:val="0"/>
+          <w:imprint w:val="0"/>
+          <w:noProof w:val="0"/>
+          <w:vanish w:val="0"/>
+          <w:color w:val="auto"/>
+          <w:spacing w:val="0"/>
+          <w:w w:val="100"/>
+          <w:kern w:val="0"/>
+          <w:position w:val="0"/>
+          <w:sz w:val="22"/>
+          <w:szCs w:val="22"/>
+          <w:highlight w:val="none"/>
+          <w:u w:val="none" w:color="auto"/>
+          <w:bdr w:val="none" w:sz="0" w:space="0" w:color="auto"/>
+          <w:shd w:val="clear" w:color="auto" w:fill="auto"/>
+          <w:vertAlign w:val="baseline"/>
+          <w:rtl w:val="0"/>
+          <w:cs w:val="0"/>
+          <w:lang w:val="en-US" w:eastAsia="ja-JP" w:bidi="ar-SA"/>
         </w:rPr>
         <w:t>製品名</w:t>
       </w:r>
       <w:r>
         <w:rPr>
-          <w:rFonts w:ascii="Yu Gothic UI" w:eastAsia="Yu Gothic UI" w:hint="eastAsia"/>
+          <w:rStyle w:val="DefaultParagraphFont"/>
+          <w:rFonts w:ascii="MS UI Gothic" w:eastAsia="MS UI Gothic" w:hAnsi="MS UI Gothic" w:cs="MS UI Gothic"/>
+          <w:b w:val="0"/>
+          <w:bCs w:val="0"/>
+          <w:i w:val="0"/>
+          <w:iCs w:val="0"/>
+          <w:caps w:val="0"/>
+          <w:smallCaps w:val="0"/>
+          <w:strike w:val="0"/>
+          <w:dstrike w:val="0"/>
+          <w:outline w:val="0"/>
+          <w:shadow w:val="0"/>
+          <w:emboss w:val="0"/>
+          <w:imprint w:val="0"/>
+          <w:noProof w:val="0"/>
+          <w:vanish w:val="0"/>
+          <w:color w:val="auto"/>
+          <w:spacing w:val="0"/>
+          <w:w w:val="100"/>
+          <w:kern w:val="0"/>
+          <w:position w:val="0"/>
+          <w:sz w:val="22"/>
+          <w:szCs w:val="22"/>
+          <w:highlight w:val="none"/>
+          <w:u w:val="none" w:color="auto"/>
+          <w:bdr w:val="none" w:sz="0" w:space="0" w:color="auto"/>
+          <w:shd w:val="clear" w:color="auto" w:fill="auto"/>
+          <w:vertAlign w:val="baseline"/>
+          <w:rtl w:val="0"/>
+          <w:cs w:val="0"/>
+          <w:lang w:val="en-US" w:eastAsia="ja-JP" w:bidi="ar-SA"/>
         </w:rPr>
         <w:t>: Mystic Spice Premium Chai Tea</w:t>
       </w:r>
     </w:p>
     <w:p>
       <w:pPr>
-        <w:rPr>
-          <w:rFonts w:ascii="Yu Gothic UI" w:eastAsia="Yu Gothic UI"/>
-        </w:rPr>
+        <w:bidi w:val="0"/>
       </w:pPr>
       <w:r>
         <w:rPr>
-          <w:rFonts w:ascii="Yu Gothic UI" w:eastAsia="Yu Gothic UI" w:hint="eastAsia"/>
+          <w:rStyle w:val="DefaultParagraphFont"/>
+          <w:rFonts w:ascii="MS UI Gothic" w:eastAsia="MS UI Gothic" w:hAnsi="MS UI Gothic" w:cs="MS UI Gothic"/>
           <w:b/>
-        </w:rPr>
-        <w:t>製品説明</w:t>
-      </w:r>
-      <w:r>
-        <w:rPr>
-          <w:rFonts w:ascii="Yu Gothic UI" w:eastAsia="Yu Gothic UI" w:hint="eastAsia"/>
+          <w:bCs/>
+          <w:i w:val="0"/>
+          <w:iCs w:val="0"/>
+          <w:caps w:val="0"/>
+          <w:smallCaps w:val="0"/>
+          <w:strike w:val="0"/>
+          <w:dstrike w:val="0"/>
+          <w:outline w:val="0"/>
+          <w:shadow w:val="0"/>
+          <w:emboss w:val="0"/>
+          <w:imprint w:val="0"/>
+          <w:noProof w:val="0"/>
+          <w:vanish w:val="0"/>
+          <w:color w:val="auto"/>
+          <w:spacing w:val="0"/>
+          <w:w w:val="100"/>
+          <w:kern w:val="0"/>
+          <w:position w:val="0"/>
+          <w:sz w:val="22"/>
+          <w:szCs w:val="22"/>
+          <w:highlight w:val="none"/>
+          <w:u w:val="none" w:color="auto"/>
+          <w:bdr w:val="none" w:sz="0" w:space="0" w:color="auto"/>
+          <w:shd w:val="clear" w:color="auto" w:fill="auto"/>
+          <w:vertAlign w:val="baseline"/>
+          <w:rtl w:val="0"/>
+          <w:cs w:val="0"/>
+          <w:lang w:val="en-US" w:eastAsia="ja-JP" w:bidi="ar-SA"/>
+        </w:rPr>
+        <w:t>製品の説明</w:t>
+      </w:r>
+      <w:r>
+        <w:rPr>
+          <w:rStyle w:val="DefaultParagraphFont"/>
+          <w:rFonts w:ascii="MS UI Gothic" w:eastAsia="MS UI Gothic" w:hAnsi="MS UI Gothic" w:cs="MS UI Gothic"/>
+          <w:b w:val="0"/>
+          <w:bCs w:val="0"/>
+          <w:i w:val="0"/>
+          <w:iCs w:val="0"/>
+          <w:caps w:val="0"/>
+          <w:smallCaps w:val="0"/>
+          <w:strike w:val="0"/>
+          <w:dstrike w:val="0"/>
+          <w:outline w:val="0"/>
+          <w:shadow w:val="0"/>
+          <w:emboss w:val="0"/>
+          <w:imprint w:val="0"/>
+          <w:noProof w:val="0"/>
+          <w:vanish w:val="0"/>
+          <w:color w:val="auto"/>
+          <w:spacing w:val="0"/>
+          <w:w w:val="100"/>
+          <w:kern w:val="0"/>
+          <w:position w:val="0"/>
+          <w:sz w:val="22"/>
+          <w:szCs w:val="22"/>
+          <w:highlight w:val="none"/>
+          <w:u w:val="none" w:color="auto"/>
+          <w:bdr w:val="none" w:sz="0" w:space="0" w:color="auto"/>
+          <w:shd w:val="clear" w:color="auto" w:fill="auto"/>
+          <w:vertAlign w:val="baseline"/>
+          <w:rtl w:val="0"/>
+          <w:cs w:val="0"/>
+          <w:lang w:val="en-US" w:eastAsia="ja-JP" w:bidi="ar-SA"/>
         </w:rPr>
         <w:t>:</w:t>
       </w:r>
     </w:p>
     <w:p>
       <w:pPr>
-        <w:rPr>
-          <w:rFonts w:ascii="Yu Gothic UI" w:eastAsia="Yu Gothic UI"/>
-        </w:rPr>
+        <w:bidi w:val="0"/>
       </w:pPr>
       <w:r>
         <w:rPr>
-          <w:rFonts w:ascii="Yu Gothic UI" w:eastAsia="Yu Gothic UI" w:hint="eastAsia"/>
-        </w:rPr>
-        <w:t>インドのチャイの時代を超越した伝統に敬意を表し、細心の注意を払って作られたブレンドである Mystic Spice Premium Chai Tea の豊かで香り高い抱擁をお楽しみください。各カップはインドの活気に満ちた風景を巡る魅惑的な旅を提供し、自宅で本格的なチャイ体験をお届けします。</w:t>
+          <w:rStyle w:val="DefaultParagraphFont"/>
+          <w:rFonts w:ascii="MS UI Gothic" w:eastAsia="MS UI Gothic" w:hAnsi="MS UI Gothic" w:cs="MS UI Gothic"/>
+          <w:b w:val="0"/>
+          <w:bCs w:val="0"/>
+          <w:i w:val="0"/>
+          <w:iCs w:val="0"/>
+          <w:caps w:val="0"/>
+          <w:smallCaps w:val="0"/>
+          <w:strike w:val="0"/>
+          <w:dstrike w:val="0"/>
+          <w:outline w:val="0"/>
+          <w:shadow w:val="0"/>
+          <w:emboss w:val="0"/>
+          <w:imprint w:val="0"/>
+          <w:noProof w:val="0"/>
+          <w:vanish w:val="0"/>
+          <w:color w:val="auto"/>
+          <w:spacing w:val="0"/>
+          <w:w w:val="100"/>
+          <w:kern w:val="0"/>
+          <w:position w:val="0"/>
+          <w:sz w:val="22"/>
+          <w:szCs w:val="22"/>
+          <w:highlight w:val="none"/>
+          <w:u w:val="none" w:color="auto"/>
+          <w:bdr w:val="none" w:sz="0" w:space="0" w:color="auto"/>
+          <w:shd w:val="clear" w:color="auto" w:fill="auto"/>
+          <w:vertAlign w:val="baseline"/>
+          <w:rtl w:val="0"/>
+          <w:cs w:val="0"/>
+          <w:lang w:val="en-US" w:eastAsia="ja-JP" w:bidi="ar-SA"/>
+        </w:rPr>
+        <w:t>インドのチャイの時代を超越した伝統に敬意を表し、細心の注意を払って作られたブレンドである Mystic Spice Premium Chai Tea の豊かで香り高い抱擁をお楽しみください。</w:t>
+      </w:r>
+      <w:r>
+        <w:rPr>
+          <w:rStyle w:val="DefaultParagraphFont"/>
+          <w:rFonts w:ascii="MS UI Gothic" w:eastAsia="MS UI Gothic" w:hAnsi="MS UI Gothic" w:cs="MS UI Gothic"/>
+          <w:b w:val="0"/>
+          <w:bCs w:val="0"/>
+          <w:i w:val="0"/>
+          <w:iCs w:val="0"/>
+          <w:caps w:val="0"/>
+          <w:smallCaps w:val="0"/>
+          <w:strike w:val="0"/>
+          <w:dstrike w:val="0"/>
+          <w:outline w:val="0"/>
+          <w:shadow w:val="0"/>
+          <w:emboss w:val="0"/>
+          <w:imprint w:val="0"/>
+          <w:noProof w:val="0"/>
+          <w:vanish w:val="0"/>
+          <w:color w:val="auto"/>
+          <w:spacing w:val="0"/>
+          <w:w w:val="100"/>
+          <w:kern w:val="0"/>
+          <w:position w:val="0"/>
+          <w:sz w:val="22"/>
+          <w:szCs w:val="22"/>
+          <w:highlight w:val="none"/>
+          <w:u w:val="none" w:color="auto"/>
+          <w:bdr w:val="none" w:sz="0" w:space="0" w:color="auto"/>
+          <w:shd w:val="clear" w:color="auto" w:fill="auto"/>
+          <w:vertAlign w:val="baseline"/>
+          <w:rtl w:val="0"/>
+          <w:cs w:val="0"/>
+          <w:lang w:val="en-US" w:eastAsia="ja-JP" w:bidi="ar-SA"/>
+        </w:rPr>
+        <w:t>各カップはインドの活気に満ちた風景を巡る魅惑的な旅を提供し、自宅で本格的なチャイ体験をお届けします。</w:t>
       </w:r>
     </w:p>
     <w:p>
       <w:pPr>
-        <w:rPr>
-          <w:rFonts w:ascii="Yu Gothic UI" w:eastAsia="Yu Gothic UI"/>
-        </w:rPr>
+        <w:bidi w:val="0"/>
       </w:pPr>
       <w:r>
         <w:rPr>
-          <w:rFonts w:ascii="Yu Gothic UI" w:eastAsia="Yu Gothic UI" w:hint="eastAsia"/>
+          <w:rStyle w:val="DefaultParagraphFont"/>
+          <w:rFonts w:ascii="MS UI Gothic" w:eastAsia="MS UI Gothic" w:hAnsi="MS UI Gothic" w:cs="MS UI Gothic"/>
           <w:b/>
+          <w:bCs/>
+          <w:i w:val="0"/>
+          <w:iCs w:val="0"/>
+          <w:caps w:val="0"/>
+          <w:smallCaps w:val="0"/>
+          <w:strike w:val="0"/>
+          <w:dstrike w:val="0"/>
+          <w:outline w:val="0"/>
+          <w:shadow w:val="0"/>
+          <w:emboss w:val="0"/>
+          <w:imprint w:val="0"/>
+          <w:noProof w:val="0"/>
+          <w:vanish w:val="0"/>
+          <w:color w:val="auto"/>
+          <w:spacing w:val="0"/>
+          <w:w w:val="100"/>
+          <w:kern w:val="0"/>
+          <w:position w:val="0"/>
+          <w:sz w:val="22"/>
+          <w:szCs w:val="22"/>
+          <w:highlight w:val="none"/>
+          <w:u w:val="none" w:color="auto"/>
+          <w:bdr w:val="none" w:sz="0" w:space="0" w:color="auto"/>
+          <w:shd w:val="clear" w:color="auto" w:fill="auto"/>
+          <w:vertAlign w:val="baseline"/>
+          <w:rtl w:val="0"/>
+          <w:cs w:val="0"/>
+          <w:lang w:val="en-US" w:eastAsia="ja-JP" w:bidi="ar-SA"/>
         </w:rPr>
         <w:t>主な特徴:</w:t>
       </w:r>
@@ -75,22 +281,115 @@
           <w:ilvl w:val="0"/>
           <w:numId w:val="1"/>
         </w:numPr>
-        <w:rPr>
-          <w:rFonts w:ascii="Yu Gothic UI" w:eastAsia="Yu Gothic UI"/>
-        </w:rPr>
+        <w:bidi w:val="0"/>
       </w:pPr>
       <w:r>
         <w:rPr>
-          <w:rFonts w:ascii="Yu Gothic UI" w:eastAsia="Yu Gothic UI" w:hint="eastAsia"/>
+          <w:rStyle w:val="DefaultParagraphFont"/>
+          <w:rFonts w:ascii="MS UI Gothic" w:eastAsia="MS UI Gothic" w:hAnsi="MS UI Gothic" w:cs="MS UI Gothic"/>
           <w:b/>
-        </w:rPr>
-        <w:t>本格ブレンド</w:t>
-      </w:r>
-      <w:r>
-        <w:rPr>
-          <w:rFonts w:ascii="Yu Gothic UI" w:eastAsia="Yu Gothic UI" w:hint="eastAsia"/>
-        </w:rPr>
-        <w:t>: 当社のチャイは、高級な紅茶葉と、シナモン、カルダモン、クローブ、ジンジャー、ブラック ペッパーなどの代表的な挽いたスパイスの調和のとれたミックスです。この古くから伝わるレシピは、一口飲むごとに本格的でしっかりとした味わいを約束します。</w:t>
+          <w:bCs/>
+          <w:i w:val="0"/>
+          <w:iCs w:val="0"/>
+          <w:caps w:val="0"/>
+          <w:smallCaps w:val="0"/>
+          <w:strike w:val="0"/>
+          <w:dstrike w:val="0"/>
+          <w:outline w:val="0"/>
+          <w:shadow w:val="0"/>
+          <w:emboss w:val="0"/>
+          <w:imprint w:val="0"/>
+          <w:noProof w:val="0"/>
+          <w:vanish w:val="0"/>
+          <w:color w:val="auto"/>
+          <w:spacing w:val="0"/>
+          <w:w w:val="100"/>
+          <w:kern w:val="0"/>
+          <w:position w:val="0"/>
+          <w:sz w:val="22"/>
+          <w:szCs w:val="22"/>
+          <w:highlight w:val="none"/>
+          <w:u w:val="none" w:color="auto"/>
+          <w:bdr w:val="none" w:sz="0" w:space="0" w:color="auto"/>
+          <w:shd w:val="clear" w:color="auto" w:fill="auto"/>
+          <w:vertAlign w:val="baseline"/>
+          <w:rtl w:val="0"/>
+          <w:cs w:val="0"/>
+          <w:lang w:val="en-US" w:eastAsia="ja-JP" w:bidi="ar-SA"/>
+        </w:rPr>
+        <w:t>本格的なブレンド</w:t>
+      </w:r>
+      <w:r>
+        <w:rPr>
+          <w:rStyle w:val="DefaultParagraphFont"/>
+          <w:rFonts w:ascii="MS UI Gothic" w:eastAsia="MS UI Gothic" w:hAnsi="MS UI Gothic" w:cs="MS UI Gothic"/>
+          <w:b w:val="0"/>
+          <w:bCs w:val="0"/>
+          <w:i w:val="0"/>
+          <w:iCs w:val="0"/>
+          <w:caps w:val="0"/>
+          <w:smallCaps w:val="0"/>
+          <w:strike w:val="0"/>
+          <w:dstrike w:val="0"/>
+          <w:outline w:val="0"/>
+          <w:shadow w:val="0"/>
+          <w:emboss w:val="0"/>
+          <w:imprint w:val="0"/>
+          <w:noProof w:val="0"/>
+          <w:vanish w:val="0"/>
+          <w:color w:val="auto"/>
+          <w:spacing w:val="0"/>
+          <w:w w:val="100"/>
+          <w:kern w:val="0"/>
+          <w:position w:val="0"/>
+          <w:sz w:val="22"/>
+          <w:szCs w:val="22"/>
+          <w:highlight w:val="none"/>
+          <w:u w:val="none" w:color="auto"/>
+          <w:bdr w:val="none" w:sz="0" w:space="0" w:color="auto"/>
+          <w:shd w:val="clear" w:color="auto" w:fill="auto"/>
+          <w:vertAlign w:val="baseline"/>
+          <w:rtl w:val="0"/>
+          <w:cs w:val="0"/>
+          <w:lang w:val="en-US" w:eastAsia="ja-JP" w:bidi="ar-SA"/>
+        </w:rPr>
+        <w:t>: プレミアムな紅茶の葉、シナモン、カルダモン、クローブ、ショウガ、黒コショウなどの厳選されたスパイスを粉砕し、絶妙にブレンドしたチャイです。</w:t>
+      </w:r>
+      <w:r>
+        <w:rPr>
+          <w:rStyle w:val="DefaultParagraphFont"/>
+          <w:rFonts w:ascii="MS UI Gothic" w:eastAsia="MS UI Gothic" w:hAnsi="MS UI Gothic" w:cs="MS UI Gothic"/>
+          <w:b w:val="0"/>
+          <w:bCs w:val="0"/>
+          <w:i w:val="0"/>
+          <w:iCs w:val="0"/>
+          <w:caps w:val="0"/>
+          <w:smallCaps w:val="0"/>
+          <w:strike w:val="0"/>
+          <w:dstrike w:val="0"/>
+          <w:outline w:val="0"/>
+          <w:shadow w:val="0"/>
+          <w:emboss w:val="0"/>
+          <w:imprint w:val="0"/>
+          <w:noProof w:val="0"/>
+          <w:vanish w:val="0"/>
+          <w:color w:val="auto"/>
+          <w:spacing w:val="0"/>
+          <w:w w:val="100"/>
+          <w:kern w:val="0"/>
+          <w:position w:val="0"/>
+          <w:sz w:val="22"/>
+          <w:szCs w:val="22"/>
+          <w:highlight w:val="none"/>
+          <w:u w:val="none" w:color="auto"/>
+          <w:bdr w:val="none" w:sz="0" w:space="0" w:color="auto"/>
+          <w:shd w:val="clear" w:color="auto" w:fill="auto"/>
+          <w:vertAlign w:val="baseline"/>
+          <w:rtl w:val="0"/>
+          <w:cs w:val="0"/>
+          <w:lang w:val="en-US" w:eastAsia="ja-JP" w:bidi="ar-SA"/>
+        </w:rPr>
+        <w:t>この古くから伝わるレシピは、一口飲むごとに本格的でしっかりとした味わいを約束します。</w:t>
       </w:r>
     </w:p>
     <w:p>
@@ -99,22 +398,115 @@
           <w:ilvl w:val="0"/>
           <w:numId w:val="1"/>
         </w:numPr>
-        <w:rPr>
-          <w:rFonts w:ascii="Yu Gothic UI" w:eastAsia="Yu Gothic UI"/>
-        </w:rPr>
+        <w:bidi w:val="0"/>
       </w:pPr>
       <w:r>
         <w:rPr>
-          <w:rFonts w:ascii="Yu Gothic UI" w:eastAsia="Yu Gothic UI" w:hint="eastAsia"/>
+          <w:rStyle w:val="DefaultParagraphFont"/>
+          <w:rFonts w:ascii="MS UI Gothic" w:eastAsia="MS UI Gothic" w:hAnsi="MS UI Gothic" w:cs="MS UI Gothic"/>
           <w:b/>
-        </w:rPr>
-        <w:t>健康増進成分</w:t>
-      </w:r>
-      <w:r>
-        <w:rPr>
-          <w:rFonts w:ascii="Yu Gothic UI" w:eastAsia="Yu Gothic UI" w:hint="eastAsia"/>
-        </w:rPr>
-        <w:t>: Mystic Spice Chai Tea の各成分は、自然な健康上の利点を考慮して選択されています。ジンジャーとカルダモンは消化を助け、シナモンは血糖値の調節を助け、クローブは抗酸化物質を高めます。</w:t>
+          <w:bCs/>
+          <w:i w:val="0"/>
+          <w:iCs w:val="0"/>
+          <w:caps w:val="0"/>
+          <w:smallCaps w:val="0"/>
+          <w:strike w:val="0"/>
+          <w:dstrike w:val="0"/>
+          <w:outline w:val="0"/>
+          <w:shadow w:val="0"/>
+          <w:emboss w:val="0"/>
+          <w:imprint w:val="0"/>
+          <w:noProof w:val="0"/>
+          <w:vanish w:val="0"/>
+          <w:color w:val="auto"/>
+          <w:spacing w:val="0"/>
+          <w:w w:val="100"/>
+          <w:kern w:val="0"/>
+          <w:position w:val="0"/>
+          <w:sz w:val="22"/>
+          <w:szCs w:val="22"/>
+          <w:highlight w:val="none"/>
+          <w:u w:val="none" w:color="auto"/>
+          <w:bdr w:val="none" w:sz="0" w:space="0" w:color="auto"/>
+          <w:shd w:val="clear" w:color="auto" w:fill="auto"/>
+          <w:vertAlign w:val="baseline"/>
+          <w:rtl w:val="0"/>
+          <w:cs w:val="0"/>
+          <w:lang w:val="en-US" w:eastAsia="ja-JP" w:bidi="ar-SA"/>
+        </w:rPr>
+        <w:t>健康に良い素材</w:t>
+      </w:r>
+      <w:r>
+        <w:rPr>
+          <w:rStyle w:val="DefaultParagraphFont"/>
+          <w:rFonts w:ascii="MS UI Gothic" w:eastAsia="MS UI Gothic" w:hAnsi="MS UI Gothic" w:cs="MS UI Gothic"/>
+          <w:b w:val="0"/>
+          <w:bCs w:val="0"/>
+          <w:i w:val="0"/>
+          <w:iCs w:val="0"/>
+          <w:caps w:val="0"/>
+          <w:smallCaps w:val="0"/>
+          <w:strike w:val="0"/>
+          <w:dstrike w:val="0"/>
+          <w:outline w:val="0"/>
+          <w:shadow w:val="0"/>
+          <w:emboss w:val="0"/>
+          <w:imprint w:val="0"/>
+          <w:noProof w:val="0"/>
+          <w:vanish w:val="0"/>
+          <w:color w:val="auto"/>
+          <w:spacing w:val="0"/>
+          <w:w w:val="100"/>
+          <w:kern w:val="0"/>
+          <w:position w:val="0"/>
+          <w:sz w:val="22"/>
+          <w:szCs w:val="22"/>
+          <w:highlight w:val="none"/>
+          <w:u w:val="none" w:color="auto"/>
+          <w:bdr w:val="none" w:sz="0" w:space="0" w:color="auto"/>
+          <w:shd w:val="clear" w:color="auto" w:fill="auto"/>
+          <w:vertAlign w:val="baseline"/>
+          <w:rtl w:val="0"/>
+          <w:cs w:val="0"/>
+          <w:lang w:val="en-US" w:eastAsia="ja-JP" w:bidi="ar-SA"/>
+        </w:rPr>
+        <w:t>: Mystic Spice Chai Tea には、健康効果を考慮して選ばれた天然素材が使用されています。</w:t>
+      </w:r>
+      <w:r>
+        <w:rPr>
+          <w:rStyle w:val="DefaultParagraphFont"/>
+          <w:rFonts w:ascii="MS UI Gothic" w:eastAsia="MS UI Gothic" w:hAnsi="MS UI Gothic" w:cs="MS UI Gothic"/>
+          <w:b w:val="0"/>
+          <w:bCs w:val="0"/>
+          <w:i w:val="0"/>
+          <w:iCs w:val="0"/>
+          <w:caps w:val="0"/>
+          <w:smallCaps w:val="0"/>
+          <w:strike w:val="0"/>
+          <w:dstrike w:val="0"/>
+          <w:outline w:val="0"/>
+          <w:shadow w:val="0"/>
+          <w:emboss w:val="0"/>
+          <w:imprint w:val="0"/>
+          <w:noProof w:val="0"/>
+          <w:vanish w:val="0"/>
+          <w:color w:val="auto"/>
+          <w:spacing w:val="0"/>
+          <w:w w:val="100"/>
+          <w:kern w:val="0"/>
+          <w:position w:val="0"/>
+          <w:sz w:val="22"/>
+          <w:szCs w:val="22"/>
+          <w:highlight w:val="none"/>
+          <w:u w:val="none" w:color="auto"/>
+          <w:bdr w:val="none" w:sz="0" w:space="0" w:color="auto"/>
+          <w:shd w:val="clear" w:color="auto" w:fill="auto"/>
+          <w:vertAlign w:val="baseline"/>
+          <w:rtl w:val="0"/>
+          <w:cs w:val="0"/>
+          <w:lang w:val="en-US" w:eastAsia="ja-JP" w:bidi="ar-SA"/>
+        </w:rPr>
+        <w:t>ジンジャーとカルダモンは消化を助け、シナモンは血糖値の調節を助け、クローブは抗酸化物質を高めます。</w:t>
       </w:r>
     </w:p>
     <w:p>
@@ -123,22 +515,115 @@
           <w:ilvl w:val="0"/>
           <w:numId w:val="1"/>
         </w:numPr>
-        <w:rPr>
-          <w:rFonts w:ascii="Yu Gothic UI" w:eastAsia="Yu Gothic UI"/>
-        </w:rPr>
+        <w:bidi w:val="0"/>
       </w:pPr>
       <w:r>
         <w:rPr>
-          <w:rFonts w:ascii="Yu Gothic UI" w:eastAsia="Yu Gothic UI" w:hint="eastAsia"/>
+          <w:rStyle w:val="DefaultParagraphFont"/>
+          <w:rFonts w:ascii="MS UI Gothic" w:eastAsia="MS UI Gothic" w:hAnsi="MS UI Gothic" w:cs="MS UI Gothic"/>
           <w:b/>
+          <w:bCs/>
+          <w:i w:val="0"/>
+          <w:iCs w:val="0"/>
+          <w:caps w:val="0"/>
+          <w:smallCaps w:val="0"/>
+          <w:strike w:val="0"/>
+          <w:dstrike w:val="0"/>
+          <w:outline w:val="0"/>
+          <w:shadow w:val="0"/>
+          <w:emboss w:val="0"/>
+          <w:imprint w:val="0"/>
+          <w:noProof w:val="0"/>
+          <w:vanish w:val="0"/>
+          <w:color w:val="auto"/>
+          <w:spacing w:val="0"/>
+          <w:w w:val="100"/>
+          <w:kern w:val="0"/>
+          <w:position w:val="0"/>
+          <w:sz w:val="22"/>
+          <w:szCs w:val="22"/>
+          <w:highlight w:val="none"/>
+          <w:u w:val="none" w:color="auto"/>
+          <w:bdr w:val="none" w:sz="0" w:space="0" w:color="auto"/>
+          <w:shd w:val="clear" w:color="auto" w:fill="auto"/>
+          <w:vertAlign w:val="baseline"/>
+          <w:rtl w:val="0"/>
+          <w:cs w:val="0"/>
+          <w:lang w:val="en-US" w:eastAsia="ja-JP" w:bidi="ar-SA"/>
         </w:rPr>
         <w:t>豊かな香りと風味</w:t>
       </w:r>
       <w:r>
         <w:rPr>
-          <w:rFonts w:ascii="Yu Gothic UI" w:eastAsia="Yu Gothic UI" w:hint="eastAsia"/>
-        </w:rPr>
-        <w:t>: 温かくスパイシーな香りと深く爽快な味わいのチャイは、一日の始まりや夜のくつろぎに最適な飲み物です。風味は強烈でありながらバランスが取れており、快適で心地よい体験を生み出します。</w:t>
+          <w:rStyle w:val="DefaultParagraphFont"/>
+          <w:rFonts w:ascii="MS UI Gothic" w:eastAsia="MS UI Gothic" w:hAnsi="MS UI Gothic" w:cs="MS UI Gothic"/>
+          <w:b w:val="0"/>
+          <w:bCs w:val="0"/>
+          <w:i w:val="0"/>
+          <w:iCs w:val="0"/>
+          <w:caps w:val="0"/>
+          <w:smallCaps w:val="0"/>
+          <w:strike w:val="0"/>
+          <w:dstrike w:val="0"/>
+          <w:outline w:val="0"/>
+          <w:shadow w:val="0"/>
+          <w:emboss w:val="0"/>
+          <w:imprint w:val="0"/>
+          <w:noProof w:val="0"/>
+          <w:vanish w:val="0"/>
+          <w:color w:val="auto"/>
+          <w:spacing w:val="0"/>
+          <w:w w:val="100"/>
+          <w:kern w:val="0"/>
+          <w:position w:val="0"/>
+          <w:sz w:val="22"/>
+          <w:szCs w:val="22"/>
+          <w:highlight w:val="none"/>
+          <w:u w:val="none" w:color="auto"/>
+          <w:bdr w:val="none" w:sz="0" w:space="0" w:color="auto"/>
+          <w:shd w:val="clear" w:color="auto" w:fill="auto"/>
+          <w:vertAlign w:val="baseline"/>
+          <w:rtl w:val="0"/>
+          <w:cs w:val="0"/>
+          <w:lang w:val="en-US" w:eastAsia="ja-JP" w:bidi="ar-SA"/>
+        </w:rPr>
+        <w:t>: 温かくスパイシーな香りと深く爽快な味わいで、一日の始まりや夜のリラックスタイムに最適な飲み物です。</w:t>
+      </w:r>
+      <w:r>
+        <w:rPr>
+          <w:rStyle w:val="DefaultParagraphFont"/>
+          <w:rFonts w:ascii="MS UI Gothic" w:eastAsia="MS UI Gothic" w:hAnsi="MS UI Gothic" w:cs="MS UI Gothic"/>
+          <w:b w:val="0"/>
+          <w:bCs w:val="0"/>
+          <w:i w:val="0"/>
+          <w:iCs w:val="0"/>
+          <w:caps w:val="0"/>
+          <w:smallCaps w:val="0"/>
+          <w:strike w:val="0"/>
+          <w:dstrike w:val="0"/>
+          <w:outline w:val="0"/>
+          <w:shadow w:val="0"/>
+          <w:emboss w:val="0"/>
+          <w:imprint w:val="0"/>
+          <w:noProof w:val="0"/>
+          <w:vanish w:val="0"/>
+          <w:color w:val="auto"/>
+          <w:spacing w:val="0"/>
+          <w:w w:val="100"/>
+          <w:kern w:val="0"/>
+          <w:position w:val="0"/>
+          <w:sz w:val="22"/>
+          <w:szCs w:val="22"/>
+          <w:highlight w:val="none"/>
+          <w:u w:val="none" w:color="auto"/>
+          <w:bdr w:val="none" w:sz="0" w:space="0" w:color="auto"/>
+          <w:shd w:val="clear" w:color="auto" w:fill="auto"/>
+          <w:vertAlign w:val="baseline"/>
+          <w:rtl w:val="0"/>
+          <w:cs w:val="0"/>
+          <w:lang w:val="en-US" w:eastAsia="ja-JP" w:bidi="ar-SA"/>
+        </w:rPr>
+        <w:t>風味は強烈でありながらバランスが取れており、快適で心地よい体験を生み出します。</w:t>
       </w:r>
     </w:p>
     <w:p>
@@ -147,22 +632,115 @@
           <w:ilvl w:val="0"/>
           <w:numId w:val="1"/>
         </w:numPr>
-        <w:rPr>
-          <w:rFonts w:ascii="Yu Gothic UI" w:eastAsia="Yu Gothic UI"/>
-        </w:rPr>
+        <w:bidi w:val="0"/>
       </w:pPr>
       <w:r>
         <w:rPr>
-          <w:rFonts w:ascii="Yu Gothic UI" w:eastAsia="Yu Gothic UI" w:hint="eastAsia"/>
+          <w:rStyle w:val="DefaultParagraphFont"/>
+          <w:rFonts w:ascii="MS UI Gothic" w:eastAsia="MS UI Gothic" w:hAnsi="MS UI Gothic" w:cs="MS UI Gothic"/>
           <w:b/>
-        </w:rPr>
-        <w:t>多彩な淹れ方</w:t>
-      </w:r>
-      <w:r>
-        <w:rPr>
-          <w:rFonts w:ascii="Yu Gothic UI" w:eastAsia="Yu Gothic UI" w:hint="eastAsia"/>
-        </w:rPr>
-        <w:t>: 熱々のチャイが好きでも、さわやかなアイス ティーとしても、クリーミーなラテとしても、当社のブレンドはどんな好みにも合う多用途な製品です。お好みの方法でチャイをお楽しみいただけるよう、簡単な淹れ方の説明書が付属しています。</w:t>
+          <w:bCs/>
+          <w:i w:val="0"/>
+          <w:iCs w:val="0"/>
+          <w:caps w:val="0"/>
+          <w:smallCaps w:val="0"/>
+          <w:strike w:val="0"/>
+          <w:dstrike w:val="0"/>
+          <w:outline w:val="0"/>
+          <w:shadow w:val="0"/>
+          <w:emboss w:val="0"/>
+          <w:imprint w:val="0"/>
+          <w:noProof w:val="0"/>
+          <w:vanish w:val="0"/>
+          <w:color w:val="auto"/>
+          <w:spacing w:val="0"/>
+          <w:w w:val="100"/>
+          <w:kern w:val="0"/>
+          <w:position w:val="0"/>
+          <w:sz w:val="22"/>
+          <w:szCs w:val="22"/>
+          <w:highlight w:val="none"/>
+          <w:u w:val="none" w:color="auto"/>
+          <w:bdr w:val="none" w:sz="0" w:space="0" w:color="auto"/>
+          <w:shd w:val="clear" w:color="auto" w:fill="auto"/>
+          <w:vertAlign w:val="baseline"/>
+          <w:rtl w:val="0"/>
+          <w:cs w:val="0"/>
+          <w:lang w:val="en-US" w:eastAsia="ja-JP" w:bidi="ar-SA"/>
+        </w:rPr>
+        <w:t>多様な楽しみ方</w:t>
+      </w:r>
+      <w:r>
+        <w:rPr>
+          <w:rStyle w:val="DefaultParagraphFont"/>
+          <w:rFonts w:ascii="MS UI Gothic" w:eastAsia="MS UI Gothic" w:hAnsi="MS UI Gothic" w:cs="MS UI Gothic"/>
+          <w:b w:val="0"/>
+          <w:bCs w:val="0"/>
+          <w:i w:val="0"/>
+          <w:iCs w:val="0"/>
+          <w:caps w:val="0"/>
+          <w:smallCaps w:val="0"/>
+          <w:strike w:val="0"/>
+          <w:dstrike w:val="0"/>
+          <w:outline w:val="0"/>
+          <w:shadow w:val="0"/>
+          <w:emboss w:val="0"/>
+          <w:imprint w:val="0"/>
+          <w:noProof w:val="0"/>
+          <w:vanish w:val="0"/>
+          <w:color w:val="auto"/>
+          <w:spacing w:val="0"/>
+          <w:w w:val="100"/>
+          <w:kern w:val="0"/>
+          <w:position w:val="0"/>
+          <w:sz w:val="22"/>
+          <w:szCs w:val="22"/>
+          <w:highlight w:val="none"/>
+          <w:u w:val="none" w:color="auto"/>
+          <w:bdr w:val="none" w:sz="0" w:space="0" w:color="auto"/>
+          <w:shd w:val="clear" w:color="auto" w:fill="auto"/>
+          <w:vertAlign w:val="baseline"/>
+          <w:rtl w:val="0"/>
+          <w:cs w:val="0"/>
+          <w:lang w:val="en-US" w:eastAsia="ja-JP" w:bidi="ar-SA"/>
+        </w:rPr>
+        <w:t>: ホットだけでなく、爽やかなアイスティーやクリーミーなラテなど、好みに合わせて自由にお楽しみいただける万能なブレンドです。</w:t>
+      </w:r>
+      <w:r>
+        <w:rPr>
+          <w:rStyle w:val="DefaultParagraphFont"/>
+          <w:rFonts w:ascii="MS UI Gothic" w:eastAsia="MS UI Gothic" w:hAnsi="MS UI Gothic" w:cs="MS UI Gothic"/>
+          <w:b w:val="0"/>
+          <w:bCs w:val="0"/>
+          <w:i w:val="0"/>
+          <w:iCs w:val="0"/>
+          <w:caps w:val="0"/>
+          <w:smallCaps w:val="0"/>
+          <w:strike w:val="0"/>
+          <w:dstrike w:val="0"/>
+          <w:outline w:val="0"/>
+          <w:shadow w:val="0"/>
+          <w:emboss w:val="0"/>
+          <w:imprint w:val="0"/>
+          <w:noProof w:val="0"/>
+          <w:vanish w:val="0"/>
+          <w:color w:val="auto"/>
+          <w:spacing w:val="0"/>
+          <w:w w:val="100"/>
+          <w:kern w:val="0"/>
+          <w:position w:val="0"/>
+          <w:sz w:val="22"/>
+          <w:szCs w:val="22"/>
+          <w:highlight w:val="none"/>
+          <w:u w:val="none" w:color="auto"/>
+          <w:bdr w:val="none" w:sz="0" w:space="0" w:color="auto"/>
+          <w:shd w:val="clear" w:color="auto" w:fill="auto"/>
+          <w:vertAlign w:val="baseline"/>
+          <w:rtl w:val="0"/>
+          <w:cs w:val="0"/>
+          <w:lang w:val="en-US" w:eastAsia="ja-JP" w:bidi="ar-SA"/>
+        </w:rPr>
+        <w:t>お好みの方法でチャイをお楽しみいただけるよう、簡単な淹れ方の説明書が付属しています。</w:t>
       </w:r>
     </w:p>
     <w:p>
@@ -171,22 +749,79 @@
           <w:ilvl w:val="0"/>
           <w:numId w:val="1"/>
         </w:numPr>
-        <w:rPr>
-          <w:rFonts w:ascii="Yu Gothic UI" w:eastAsia="Yu Gothic UI"/>
-        </w:rPr>
+        <w:bidi w:val="0"/>
       </w:pPr>
       <w:r>
         <w:rPr>
-          <w:rFonts w:ascii="Yu Gothic UI" w:eastAsia="Yu Gothic UI" w:hint="eastAsia"/>
+          <w:rStyle w:val="DefaultParagraphFont"/>
+          <w:rFonts w:ascii="MS UI Gothic" w:eastAsia="MS UI Gothic" w:hAnsi="MS UI Gothic" w:cs="MS UI Gothic"/>
           <w:b/>
+          <w:bCs/>
+          <w:i w:val="0"/>
+          <w:iCs w:val="0"/>
+          <w:caps w:val="0"/>
+          <w:smallCaps w:val="0"/>
+          <w:strike w:val="0"/>
+          <w:dstrike w:val="0"/>
+          <w:outline w:val="0"/>
+          <w:shadow w:val="0"/>
+          <w:emboss w:val="0"/>
+          <w:imprint w:val="0"/>
+          <w:noProof w:val="0"/>
+          <w:vanish w:val="0"/>
+          <w:color w:val="auto"/>
+          <w:spacing w:val="0"/>
+          <w:w w:val="100"/>
+          <w:kern w:val="0"/>
+          <w:position w:val="0"/>
+          <w:sz w:val="22"/>
+          <w:szCs w:val="22"/>
+          <w:highlight w:val="none"/>
+          <w:u w:val="none" w:color="auto"/>
+          <w:bdr w:val="none" w:sz="0" w:space="0" w:color="auto"/>
+          <w:shd w:val="clear" w:color="auto" w:fill="auto"/>
+          <w:vertAlign w:val="baseline"/>
+          <w:rtl w:val="0"/>
+          <w:cs w:val="0"/>
+          <w:lang w:val="en-US" w:eastAsia="ja-JP" w:bidi="ar-SA"/>
         </w:rPr>
         <w:t>持続可能な調達</w:t>
       </w:r>
       <w:r>
         <w:rPr>
-          <w:rFonts w:ascii="Yu Gothic UI" w:eastAsia="Yu Gothic UI" w:hint="eastAsia"/>
-        </w:rPr>
-        <w:t>: 持続可能性を重視し、有機農業を実践する小規模農場から原材料を調達し、最高の品質だけでなく地球の福祉も保証します。</w:t>
+          <w:rStyle w:val="DefaultParagraphFont"/>
+          <w:rFonts w:ascii="MS UI Gothic" w:eastAsia="MS UI Gothic" w:hAnsi="MS UI Gothic" w:cs="MS UI Gothic"/>
+          <w:b w:val="0"/>
+          <w:bCs w:val="0"/>
+          <w:i w:val="0"/>
+          <w:iCs w:val="0"/>
+          <w:caps w:val="0"/>
+          <w:smallCaps w:val="0"/>
+          <w:strike w:val="0"/>
+          <w:dstrike w:val="0"/>
+          <w:outline w:val="0"/>
+          <w:shadow w:val="0"/>
+          <w:emboss w:val="0"/>
+          <w:imprint w:val="0"/>
+          <w:noProof w:val="0"/>
+          <w:vanish w:val="0"/>
+          <w:color w:val="auto"/>
+          <w:spacing w:val="0"/>
+          <w:w w:val="100"/>
+          <w:kern w:val="0"/>
+          <w:position w:val="0"/>
+          <w:sz w:val="22"/>
+          <w:szCs w:val="22"/>
+          <w:highlight w:val="none"/>
+          <w:u w:val="none" w:color="auto"/>
+          <w:bdr w:val="none" w:sz="0" w:space="0" w:color="auto"/>
+          <w:shd w:val="clear" w:color="auto" w:fill="auto"/>
+          <w:vertAlign w:val="baseline"/>
+          <w:rtl w:val="0"/>
+          <w:cs w:val="0"/>
+          <w:lang w:val="en-US" w:eastAsia="ja-JP" w:bidi="ar-SA"/>
+        </w:rPr>
+        <w:t>: 持続可能性を重視し、有機農業を実践する小規模農場から原料を調達することで、最高品質を実現するだけでなく地球環境にも配慮しています。</w:t>
       </w:r>
     </w:p>
     <w:p>
@@ -195,22 +830,79 @@
           <w:ilvl w:val="0"/>
           <w:numId w:val="1"/>
         </w:numPr>
-        <w:rPr>
-          <w:rFonts w:ascii="Yu Gothic UI" w:eastAsia="Yu Gothic UI"/>
-        </w:rPr>
+        <w:bidi w:val="0"/>
       </w:pPr>
       <w:r>
         <w:rPr>
-          <w:rFonts w:ascii="Yu Gothic UI" w:eastAsia="Yu Gothic UI" w:hint="eastAsia"/>
+          <w:rStyle w:val="DefaultParagraphFont"/>
+          <w:rFonts w:ascii="MS UI Gothic" w:eastAsia="MS UI Gothic" w:hAnsi="MS UI Gothic" w:cs="MS UI Gothic"/>
           <w:b/>
+          <w:bCs/>
+          <w:i w:val="0"/>
+          <w:iCs w:val="0"/>
+          <w:caps w:val="0"/>
+          <w:smallCaps w:val="0"/>
+          <w:strike w:val="0"/>
+          <w:dstrike w:val="0"/>
+          <w:outline w:val="0"/>
+          <w:shadow w:val="0"/>
+          <w:emboss w:val="0"/>
+          <w:imprint w:val="0"/>
+          <w:noProof w:val="0"/>
+          <w:vanish w:val="0"/>
+          <w:color w:val="auto"/>
+          <w:spacing w:val="0"/>
+          <w:w w:val="100"/>
+          <w:kern w:val="0"/>
+          <w:position w:val="0"/>
+          <w:sz w:val="22"/>
+          <w:szCs w:val="22"/>
+          <w:highlight w:val="none"/>
+          <w:u w:val="none" w:color="auto"/>
+          <w:bdr w:val="none" w:sz="0" w:space="0" w:color="auto"/>
+          <w:shd w:val="clear" w:color="auto" w:fill="auto"/>
+          <w:vertAlign w:val="baseline"/>
+          <w:rtl w:val="0"/>
+          <w:cs w:val="0"/>
+          <w:lang w:val="en-US" w:eastAsia="ja-JP" w:bidi="ar-SA"/>
         </w:rPr>
         <w:t>エレガントなパッケージ</w:t>
       </w:r>
       <w:r>
         <w:rPr>
-          <w:rFonts w:ascii="Yu Gothic UI" w:eastAsia="Yu Gothic UI" w:hint="eastAsia"/>
-        </w:rPr>
-        <w:t>: Mystic Spice Chai Tea は、美しくデザインされた環境に優しいパッケージに入っており、紅茶愛好家への贈り物や自分への贅沢なご褒美に最適です。</w:t>
+          <w:rStyle w:val="DefaultParagraphFont"/>
+          <w:rFonts w:ascii="MS UI Gothic" w:eastAsia="MS UI Gothic" w:hAnsi="MS UI Gothic" w:cs="MS UI Gothic"/>
+          <w:b w:val="0"/>
+          <w:bCs w:val="0"/>
+          <w:i w:val="0"/>
+          <w:iCs w:val="0"/>
+          <w:caps w:val="0"/>
+          <w:smallCaps w:val="0"/>
+          <w:strike w:val="0"/>
+          <w:dstrike w:val="0"/>
+          <w:outline w:val="0"/>
+          <w:shadow w:val="0"/>
+          <w:emboss w:val="0"/>
+          <w:imprint w:val="0"/>
+          <w:noProof w:val="0"/>
+          <w:vanish w:val="0"/>
+          <w:color w:val="auto"/>
+          <w:spacing w:val="0"/>
+          <w:w w:val="100"/>
+          <w:kern w:val="0"/>
+          <w:position w:val="0"/>
+          <w:sz w:val="22"/>
+          <w:szCs w:val="22"/>
+          <w:highlight w:val="none"/>
+          <w:u w:val="none" w:color="auto"/>
+          <w:bdr w:val="none" w:sz="0" w:space="0" w:color="auto"/>
+          <w:shd w:val="clear" w:color="auto" w:fill="auto"/>
+          <w:vertAlign w:val="baseline"/>
+          <w:rtl w:val="0"/>
+          <w:cs w:val="0"/>
+          <w:lang w:val="en-US" w:eastAsia="ja-JP" w:bidi="ar-SA"/>
+        </w:rPr>
+        <w:t>: Mystic Spice Chai Tea は、環境に配慮した美しいデザインのパッケージに梱包されているため、お茶が好きな方に贈るギフトや自分自身への贅沢なご褒美として最適です。</w:t>
       </w:r>
     </w:p>
     <w:p>
@@ -219,65 +911,236 @@
           <w:ilvl w:val="0"/>
           <w:numId w:val="1"/>
         </w:numPr>
-        <w:rPr>
-          <w:rFonts w:ascii="Yu Gothic UI" w:eastAsia="Yu Gothic UI"/>
-        </w:rPr>
+        <w:bidi w:val="0"/>
       </w:pPr>
       <w:r>
         <w:rPr>
-          <w:rFonts w:ascii="Yu Gothic UI" w:eastAsia="Yu Gothic UI" w:hint="eastAsia"/>
+          <w:rStyle w:val="DefaultParagraphFont"/>
+          <w:rFonts w:ascii="MS UI Gothic" w:eastAsia="MS UI Gothic" w:hAnsi="MS UI Gothic" w:cs="MS UI Gothic"/>
           <w:b/>
+          <w:bCs/>
+          <w:i w:val="0"/>
+          <w:iCs w:val="0"/>
+          <w:caps w:val="0"/>
+          <w:smallCaps w:val="0"/>
+          <w:strike w:val="0"/>
+          <w:dstrike w:val="0"/>
+          <w:outline w:val="0"/>
+          <w:shadow w:val="0"/>
+          <w:emboss w:val="0"/>
+          <w:imprint w:val="0"/>
+          <w:noProof w:val="0"/>
+          <w:vanish w:val="0"/>
+          <w:color w:val="auto"/>
+          <w:spacing w:val="0"/>
+          <w:w w:val="100"/>
+          <w:kern w:val="0"/>
+          <w:position w:val="0"/>
+          <w:sz w:val="22"/>
+          <w:szCs w:val="22"/>
+          <w:highlight w:val="none"/>
+          <w:u w:val="none" w:color="auto"/>
+          <w:bdr w:val="none" w:sz="0" w:space="0" w:color="auto"/>
+          <w:shd w:val="clear" w:color="auto" w:fill="auto"/>
+          <w:vertAlign w:val="baseline"/>
+          <w:rtl w:val="0"/>
+          <w:cs w:val="0"/>
+          <w:lang w:val="en-US" w:eastAsia="ja-JP" w:bidi="ar-SA"/>
         </w:rPr>
         <w:t>顧客満足度保証</w:t>
       </w:r>
       <w:r>
         <w:rPr>
-          <w:rFonts w:ascii="Yu Gothic UI" w:eastAsia="Yu Gothic UI" w:hint="eastAsia"/>
-        </w:rPr>
-        <w:t>: 当社は自社製品に責任を持ち、顧客満足度を保証します。Mystic Spice Chai Tea がお客様のご期待に添えない場合は、当社が改善するよう努めます。</w:t>
+          <w:rStyle w:val="DefaultParagraphFont"/>
+          <w:rFonts w:ascii="MS UI Gothic" w:eastAsia="MS UI Gothic" w:hAnsi="MS UI Gothic" w:cs="MS UI Gothic"/>
+          <w:b w:val="0"/>
+          <w:bCs w:val="0"/>
+          <w:i w:val="0"/>
+          <w:iCs w:val="0"/>
+          <w:caps w:val="0"/>
+          <w:smallCaps w:val="0"/>
+          <w:strike w:val="0"/>
+          <w:dstrike w:val="0"/>
+          <w:outline w:val="0"/>
+          <w:shadow w:val="0"/>
+          <w:emboss w:val="0"/>
+          <w:imprint w:val="0"/>
+          <w:noProof w:val="0"/>
+          <w:vanish w:val="0"/>
+          <w:color w:val="auto"/>
+          <w:spacing w:val="0"/>
+          <w:w w:val="100"/>
+          <w:kern w:val="0"/>
+          <w:position w:val="0"/>
+          <w:sz w:val="22"/>
+          <w:szCs w:val="22"/>
+          <w:highlight w:val="none"/>
+          <w:u w:val="none" w:color="auto"/>
+          <w:bdr w:val="none" w:sz="0" w:space="0" w:color="auto"/>
+          <w:shd w:val="clear" w:color="auto" w:fill="auto"/>
+          <w:vertAlign w:val="baseline"/>
+          <w:rtl w:val="0"/>
+          <w:cs w:val="0"/>
+          <w:lang w:val="en-US" w:eastAsia="ja-JP" w:bidi="ar-SA"/>
+        </w:rPr>
+        <w:t>: 当社は製品の品質に自信を持っており、満足度保証を提供しています。</w:t>
+      </w:r>
+      <w:r>
+        <w:rPr>
+          <w:rStyle w:val="DefaultParagraphFont"/>
+          <w:rFonts w:ascii="MS UI Gothic" w:eastAsia="MS UI Gothic" w:hAnsi="MS UI Gothic" w:cs="MS UI Gothic"/>
+          <w:b w:val="0"/>
+          <w:bCs w:val="0"/>
+          <w:i w:val="0"/>
+          <w:iCs w:val="0"/>
+          <w:caps w:val="0"/>
+          <w:smallCaps w:val="0"/>
+          <w:strike w:val="0"/>
+          <w:dstrike w:val="0"/>
+          <w:outline w:val="0"/>
+          <w:shadow w:val="0"/>
+          <w:emboss w:val="0"/>
+          <w:imprint w:val="0"/>
+          <w:noProof w:val="0"/>
+          <w:vanish w:val="0"/>
+          <w:color w:val="auto"/>
+          <w:spacing w:val="0"/>
+          <w:w w:val="100"/>
+          <w:kern w:val="0"/>
+          <w:position w:val="0"/>
+          <w:sz w:val="22"/>
+          <w:szCs w:val="22"/>
+          <w:highlight w:val="none"/>
+          <w:u w:val="none" w:color="auto"/>
+          <w:bdr w:val="none" w:sz="0" w:space="0" w:color="auto"/>
+          <w:shd w:val="clear" w:color="auto" w:fill="auto"/>
+          <w:vertAlign w:val="baseline"/>
+          <w:rtl w:val="0"/>
+          <w:cs w:val="0"/>
+          <w:lang w:val="en-US" w:eastAsia="ja-JP" w:bidi="ar-SA"/>
+        </w:rPr>
+        <w:t>Mystic Spice Chai Tea がお客様のご期待に添えない場合は、当社が改善するよう努めます。</w:t>
       </w:r>
     </w:p>
     <w:p>
       <w:pPr>
-        <w:rPr>
-          <w:rFonts w:ascii="Yu Gothic UI" w:eastAsia="Yu Gothic UI"/>
-        </w:rPr>
+        <w:bidi w:val="0"/>
       </w:pPr>
       <w:r>
         <w:rPr>
-          <w:rFonts w:ascii="Yu Gothic UI" w:eastAsia="Yu Gothic UI" w:hint="eastAsia"/>
+          <w:rStyle w:val="DefaultParagraphFont"/>
+          <w:rFonts w:ascii="MS UI Gothic" w:eastAsia="MS UI Gothic" w:hAnsi="MS UI Gothic" w:cs="MS UI Gothic"/>
           <w:b/>
-        </w:rPr>
-        <w:t>次のお客様に最適です</w:t>
-      </w:r>
-      <w:r>
-        <w:rPr>
-          <w:rFonts w:ascii="Yu Gothic UI" w:eastAsia="Yu Gothic UI" w:hint="eastAsia"/>
-        </w:rPr>
-        <w:t>: 紅茶愛好家、健康志向の人、温かくてスパイシーな飲み物の愛好家、そして伝統的なインドのチャイの豊かな風味を探求したいお客様など。</w:t>
+          <w:bCs/>
+          <w:i w:val="0"/>
+          <w:iCs w:val="0"/>
+          <w:caps w:val="0"/>
+          <w:smallCaps w:val="0"/>
+          <w:strike w:val="0"/>
+          <w:dstrike w:val="0"/>
+          <w:outline w:val="0"/>
+          <w:shadow w:val="0"/>
+          <w:emboss w:val="0"/>
+          <w:imprint w:val="0"/>
+          <w:noProof w:val="0"/>
+          <w:vanish w:val="0"/>
+          <w:color w:val="auto"/>
+          <w:spacing w:val="0"/>
+          <w:w w:val="100"/>
+          <w:kern w:val="0"/>
+          <w:position w:val="0"/>
+          <w:sz w:val="22"/>
+          <w:szCs w:val="22"/>
+          <w:highlight w:val="none"/>
+          <w:u w:val="none" w:color="auto"/>
+          <w:bdr w:val="none" w:sz="0" w:space="0" w:color="auto"/>
+          <w:shd w:val="clear" w:color="auto" w:fill="auto"/>
+          <w:vertAlign w:val="baseline"/>
+          <w:rtl w:val="0"/>
+          <w:cs w:val="0"/>
+          <w:lang w:val="en-US" w:eastAsia="ja-JP" w:bidi="ar-SA"/>
+        </w:rPr>
+        <w:t>本製品が最適な方</w:t>
+      </w:r>
+      <w:r>
+        <w:rPr>
+          <w:rStyle w:val="DefaultParagraphFont"/>
+          <w:rFonts w:ascii="MS UI Gothic" w:eastAsia="MS UI Gothic" w:hAnsi="MS UI Gothic" w:cs="MS UI Gothic"/>
+          <w:b w:val="0"/>
+          <w:bCs w:val="0"/>
+          <w:i w:val="0"/>
+          <w:iCs w:val="0"/>
+          <w:caps w:val="0"/>
+          <w:smallCaps w:val="0"/>
+          <w:strike w:val="0"/>
+          <w:dstrike w:val="0"/>
+          <w:outline w:val="0"/>
+          <w:shadow w:val="0"/>
+          <w:emboss w:val="0"/>
+          <w:imprint w:val="0"/>
+          <w:noProof w:val="0"/>
+          <w:vanish w:val="0"/>
+          <w:color w:val="auto"/>
+          <w:spacing w:val="0"/>
+          <w:w w:val="100"/>
+          <w:kern w:val="0"/>
+          <w:position w:val="0"/>
+          <w:sz w:val="22"/>
+          <w:szCs w:val="22"/>
+          <w:highlight w:val="none"/>
+          <w:u w:val="none" w:color="auto"/>
+          <w:bdr w:val="none" w:sz="0" w:space="0" w:color="auto"/>
+          <w:shd w:val="clear" w:color="auto" w:fill="auto"/>
+          <w:vertAlign w:val="baseline"/>
+          <w:rtl w:val="0"/>
+          <w:cs w:val="0"/>
+          <w:lang w:val="en-US" w:eastAsia="ja-JP" w:bidi="ar-SA"/>
+        </w:rPr>
+        <w:t>: お茶が好きな方、健康志向の方、温かくスパイシーな飲み物が好きな方、伝統的なインドのチャイの豊かな風味を体験したい方。</w:t>
       </w:r>
     </w:p>
     <w:p>
       <w:pPr>
-        <w:rPr>
-          <w:rFonts w:ascii="Yu Gothic UI" w:eastAsia="Yu Gothic UI"/>
-        </w:rPr>
+        <w:bidi w:val="0"/>
       </w:pPr>
       <w:r>
         <w:rPr>
-          <w:rFonts w:ascii="Yu Gothic UI" w:eastAsia="Yu Gothic UI" w:hint="eastAsia"/>
-        </w:rPr>
-        <w:lastRenderedPageBreak/>
-        <w:t>Mystic Spice Premium Chai Tea で本場のインドの味をお楽しみください。すべての一杯が風味と伝統の物語です。</w:t>
+          <w:rStyle w:val="DefaultParagraphFont"/>
+          <w:rFonts w:ascii="MS UI Gothic" w:eastAsia="MS UI Gothic" w:hAnsi="MS UI Gothic" w:cs="MS UI Gothic"/>
+          <w:b w:val="0"/>
+          <w:bCs w:val="0"/>
+          <w:i w:val="0"/>
+          <w:iCs w:val="0"/>
+          <w:caps w:val="0"/>
+          <w:smallCaps w:val="0"/>
+          <w:strike w:val="0"/>
+          <w:dstrike w:val="0"/>
+          <w:outline w:val="0"/>
+          <w:shadow w:val="0"/>
+          <w:emboss w:val="0"/>
+          <w:imprint w:val="0"/>
+          <w:noProof w:val="0"/>
+          <w:vanish w:val="0"/>
+          <w:color w:val="auto"/>
+          <w:spacing w:val="0"/>
+          <w:w w:val="100"/>
+          <w:kern w:val="0"/>
+          <w:position w:val="0"/>
+          <w:sz w:val="22"/>
+          <w:szCs w:val="22"/>
+          <w:highlight w:val="none"/>
+          <w:u w:val="none" w:color="auto"/>
+          <w:bdr w:val="none" w:sz="0" w:space="0" w:color="auto"/>
+          <w:shd w:val="clear" w:color="auto" w:fill="auto"/>
+          <w:vertAlign w:val="baseline"/>
+          <w:rtl w:val="0"/>
+          <w:cs w:val="0"/>
+          <w:lang w:val="en-US" w:eastAsia="ja-JP" w:bidi="ar-SA"/>
+        </w:rPr>
+        <w:t>Mystic Spice Premium Chai Tea でインドの本格的な風味をお楽しみください。一杯ごとに豊かな風味と伝統を感じられます。</w:t>
       </w:r>
     </w:p>
-    <w:p>
-      <w:pPr>
-        <w:rPr>
-          <w:rFonts w:ascii="Yu Gothic UI" w:eastAsia="Yu Gothic UI"/>
-        </w:rPr>
-      </w:pPr>
-    </w:p>
+    <w:p/>
     <w:sectPr>
       <w:pgSz w:w="12240" w:h="15840"/>
       <w:pgMar w:top="1440" w:right="1440" w:bottom="1440" w:left="1440" w:header="720" w:footer="720" w:gutter="0"/>
@@ -289,8 +1152,8 @@
 </file>
 
 <file path=word/numbering.xml><?xml version="1.0" encoding="utf-8"?>
-<w:numbering xmlns:wpc="http://schemas.microsoft.com/office/word/2010/wordprocessingCanvas" xmlns:cx="http://schemas.microsoft.com/office/drawing/2014/chartex" xmlns:cx1="http://schemas.microsoft.com/office/drawing/2015/9/8/chartex" xmlns:cx2="http://schemas.microsoft.com/office/drawing/2015/10/21/chartex" xmlns:cx3="http://schemas.microsoft.com/office/drawing/2016/5/9/chartex" xmlns:cx4="http://schemas.microsoft.com/office/drawing/2016/5/10/chartex" xmlns:cx5="http://schemas.microsoft.com/office/drawing/2016/5/11/chartex" xmlns:cx6="http://schemas.microsoft.com/office/drawing/2016/5/12/chartex" xmlns:cx7="http://schemas.microsoft.com/office/drawing/2016/5/13/chartex" xmlns:cx8="http://schemas.microsoft.com/office/drawing/2016/5/14/chartex" xmlns:mc="http://schemas.openxmlformats.org/markup-compatibility/2006" xmlns:aink="http://schemas.microsoft.com/office/drawing/2016/ink" xmlns:am3d="http://schemas.microsoft.com/office/drawing/2017/model3d" xmlns:o="urn:schemas-microsoft-com:office:office" xmlns:oel="http://schemas.microsoft.com/office/2019/extlst" xmlns:r="http://schemas.openxmlformats.org/officeDocument/2006/relationships" xmlns:m="http://schemas.openxmlformats.org/officeDocument/2006/math" xmlns:v="urn:schemas-microsoft-com:vml" xmlns:wp14="http://schemas.microsoft.com/office/word/2010/wordprocessingDrawing" xmlns:wp="http://schemas.openxmlformats.org/drawingml/2006/wordprocessingDrawing" xmlns:w10="urn:schemas-microsoft-com:office:word" xmlns:w="http://schemas.openxmlformats.org/wordprocessingml/2006/main" xmlns:w14="http://schemas.microsoft.com/office/word/2010/wordml" xmlns:w15="http://schemas.microsoft.com/office/word/2012/wordml" xmlns:w16cex="http://schemas.microsoft.com/office/word/2018/wordml/cex" xmlns:w16cid="http://schemas.microsoft.com/office/word/2016/wordml/cid" xmlns:w16="http://schemas.microsoft.com/office/word/2018/wordml" xmlns:w16du="http://schemas.microsoft.com/office/word/2023/wordml/word16du" xmlns:w16sdtdh="http://schemas.microsoft.com/office/word/2020/wordml/sdtdatahash" xmlns:w16sdtfl="http://schemas.microsoft.com/office/word/2024/wordml/sdtformatlock" xmlns:w16se="http://schemas.microsoft.com/office/word/2015/wordml/symex" xmlns:wpg="http://schemas.microsoft.com/office/word/2010/wordprocessingGroup" xmlns:wpi="http://schemas.microsoft.com/office/word/2010/wordprocessingInk" xmlns:wne="http://schemas.microsoft.com/office/word/2006/wordml" xmlns:wps="http://schemas.microsoft.com/office/word/2010/wordprocessingShape" mc:Ignorable="w14 w15 w16se w16cid w16 w16cex w16sdtdh w16sdtfl w16du wp14">
-  <w:abstractNum w:abstractNumId="0" w15:restartNumberingAfterBreak="0">
+<w:numbering xmlns:wpc="http://schemas.microsoft.com/office/word/2010/wordprocessingCanvas" xmlns:cx="http://schemas.microsoft.com/office/drawing/2014/chartex" xmlns:cx1="http://schemas.microsoft.com/office/drawing/2015/9/8/chartex" xmlns:cx2="http://schemas.microsoft.com/office/drawing/2015/10/21/chartex" xmlns:cx3="http://schemas.microsoft.com/office/drawing/2016/5/9/chartex" xmlns:cx4="http://schemas.microsoft.com/office/drawing/2016/5/10/chartex" xmlns:cx5="http://schemas.microsoft.com/office/drawing/2016/5/11/chartex" xmlns:mc="http://schemas.openxmlformats.org/markup-compatibility/2006" xmlns:o="urn:schemas-microsoft-com:office:office" xmlns:r="http://schemas.openxmlformats.org/officeDocument/2006/relationships" xmlns:m="http://schemas.openxmlformats.org/officeDocument/2006/math" xmlns:v="urn:schemas-microsoft-com:vml" xmlns:wp14="http://schemas.microsoft.com/office/word/2010/wordprocessingDrawing" xmlns:wp="http://schemas.openxmlformats.org/drawingml/2006/wordprocessingDrawing" xmlns:w10="urn:schemas-microsoft-com:office:word" xmlns:w="http://schemas.openxmlformats.org/wordprocessingml/2006/main" xmlns:w14="http://schemas.microsoft.com/office/word/2010/wordml" xmlns:w15="http://schemas.microsoft.com/office/word/2012/wordml" xmlns:wne="http://schemas.microsoft.com/office/word/2006/wordml" xmlns:w16cid="http://schemas.microsoft.com/office/word/2016/wordml/cid" xmlns:w16se="http://schemas.microsoft.com/office/word/2015/wordml/symex" xmlns:wpg="http://schemas.microsoft.com/office/word/2010/wordprocessingGroup" xmlns:wpi="http://schemas.microsoft.com/office/word/2010/wordprocessingInk" xmlns:wps="http://schemas.microsoft.com/office/word/2010/wordprocessingShape" mc:Ignorable="w14 w15 wp14 w16se w16cid">
+  <w:abstractNum w:abstractNumId="0">
     <w:nsid w:val="77873D07"/>
     <w:multiLevelType w:val="multilevel"/>
     <w:tmpl w:val="0B668448"/>
@@ -410,14 +1273,14 @@
 </file>
 
 <file path=word/styles.xml><?xml version="1.0" encoding="utf-8"?>
-<w:styles xmlns:mc="http://schemas.openxmlformats.org/markup-compatibility/2006" xmlns:r="http://schemas.openxmlformats.org/officeDocument/2006/relationships" xmlns:w="http://schemas.openxmlformats.org/wordprocessingml/2006/main" xmlns:w14="http://schemas.microsoft.com/office/word/2010/wordml" xmlns:w15="http://schemas.microsoft.com/office/word/2012/wordml" xmlns:w16cex="http://schemas.microsoft.com/office/word/2018/wordml/cex" xmlns:w16cid="http://schemas.microsoft.com/office/word/2016/wordml/cid" xmlns:w16="http://schemas.microsoft.com/office/word/2018/wordml" xmlns:w16du="http://schemas.microsoft.com/office/word/2023/wordml/word16du" xmlns:w16sdtdh="http://schemas.microsoft.com/office/word/2020/wordml/sdtdatahash" xmlns:w16sdtfl="http://schemas.microsoft.com/office/word/2024/wordml/sdtformatlock" xmlns:w16se="http://schemas.microsoft.com/office/word/2015/wordml/symex" mc:Ignorable="w14 w15 w16se w16cid w16 w16cex w16sdtdh w16sdtfl w16du">
+<w:styles xmlns:mc="http://schemas.openxmlformats.org/markup-compatibility/2006" xmlns:r="http://schemas.openxmlformats.org/officeDocument/2006/relationships" xmlns:w="http://schemas.openxmlformats.org/wordprocessingml/2006/main" xmlns:w14="http://schemas.microsoft.com/office/word/2010/wordml" xmlns:w15="http://schemas.microsoft.com/office/word/2012/wordml" xmlns:w16cid="http://schemas.microsoft.com/office/word/2016/wordml/cid" xmlns:w16se="http://schemas.microsoft.com/office/word/2015/wordml/symex" mc:Ignorable="w14 w15 w16se w16cid">
   <w:docDefaults>
     <w:rPrDefault>
       <w:rPr>
         <w:rFonts w:asciiTheme="minorHAnsi" w:eastAsiaTheme="minorHAnsi" w:hAnsiTheme="minorHAnsi" w:cstheme="minorBidi"/>
         <w:sz w:val="22"/>
         <w:szCs w:val="22"/>
-        <w:lang w:val="en-US" w:eastAsia="ja-JP" w:bidi="ar-SA"/>
+        <w:lang w:val="en-US" w:eastAsia="en-US" w:bidi="ar-SA"/>
       </w:rPr>
     </w:rPrDefault>
     <w:pPrDefault>
@@ -798,11 +1661,11 @@
     <w:lsdException w:name="List Table 5 Dark Accent 6" w:uiPriority="50"/>
     <w:lsdException w:name="List Table 6 Colorful Accent 6" w:uiPriority="51"/>
     <w:lsdException w:name="List Table 7 Colorful Accent 6" w:uiPriority="52"/>
+    <w:lsdException w:name="Smart Link" w:semiHidden="1" w:unhideWhenUsed="1"/>
     <w:lsdException w:name="Mention" w:semiHidden="1" w:unhideWhenUsed="1"/>
     <w:lsdException w:name="Smart Hyperlink" w:semiHidden="1" w:unhideWhenUsed="1"/>
     <w:lsdException w:name="Hashtag" w:semiHidden="1" w:unhideWhenUsed="1"/>
     <w:lsdException w:name="Unresolved Mention" w:semiHidden="1" w:unhideWhenUsed="1"/>
-    <w:lsdException w:name="Smart Link" w:semiHidden="1" w:unhideWhenUsed="1"/>
   </w:latentStyles>
   <w:style w:type="paragraph" w:default="1" w:styleId="Normal">
     <w:name w:val="Normal"/>
@@ -1624,6 +2487,6 @@
 
 <file path=docMetadata/LabelInfo.xml><?xml version="1.0" encoding="utf-8"?>
 <clbl:labelList xmlns:clbl="http://schemas.microsoft.com/office/2020/mipLabelMetadata">
-  <clbl:label id="{87ba5c36-b7cf-4793-bbc2-bd5b3a9f95ca}" enabled="1" method="Privileged" siteId="{72f988bf-86f1-41af-91ab-2d7cd011db47}" removed="0"/>
+  <clbl:label id="{f42aa342-8706-4288-bd11-ebb85995028c}" enabled="1" method="Privileged" siteId="{72f988bf-86f1-41af-91ab-2d7cd011db47}" removed="0"/>
 </clbl:labelList>
 </file>
</xml_diff>